<commit_message>
alter the order template and not generate order voucher
</commit_message>
<xml_diff>
--- a/templates/order.docx
+++ b/templates/order.docx
@@ -12,10 +12,16 @@
           <w:bCs/>
           <w:sz w:val="28"/>
           <w:szCs w:val="28"/>
-          <w:lang w:bidi="ar-SY"/>
-        </w:rPr>
-      </w:pPr>
-      <w:r>
+          <w:rtl/>
+          <w:lang w:bidi="ar-SY"/>
+        </w:rPr>
+      </w:pPr>
+    </w:p>
+    <w:p>
+      <w:pPr>
+        <w:bidi/>
+        <w:jc w:val="center"/>
+        <w:outlineLvl w:val="0"/>
         <w:rPr>
           <w:rFonts w:hint="cs"/>
           <w:b/>
@@ -25,9 +31,13 @@
           <w:rtl/>
           <w:lang w:bidi="ar-SY"/>
         </w:rPr>
-        <w:t xml:space="preserve">حضرة السيد/ مدير البنك العربي </w:t>
-      </w:r>
-      <w:r>
+      </w:pPr>
+    </w:p>
+    <w:p>
+      <w:pPr>
+        <w:bidi/>
+        <w:jc w:val="center"/>
+        <w:outlineLvl w:val="0"/>
         <w:rPr>
           <w:b/>
           <w:bCs/>
@@ -36,26 +46,24 @@
           <w:rtl/>
           <w:lang w:bidi="ar-SY"/>
         </w:rPr>
-        <w:t>–</w:t>
-      </w:r>
-      <w:r>
-        <w:rPr>
-          <w:rFonts w:hint="cs"/>
+      </w:pPr>
+    </w:p>
+    <w:p>
+      <w:pPr>
+        <w:bidi/>
+        <w:jc w:val="center"/>
+        <w:outlineLvl w:val="0"/>
+        <w:rPr>
           <w:b/>
           <w:bCs/>
           <w:sz w:val="28"/>
           <w:szCs w:val="28"/>
-          <w:rtl/>
-          <w:lang w:bidi="ar-SY"/>
-        </w:rPr>
-        <w:t xml:space="preserve"> سورية المحترم</w:t>
-      </w:r>
-    </w:p>
-    <w:p>
-      <w:pPr>
-        <w:bidi/>
-        <w:jc w:val="center"/>
-        <w:rPr>
+          <w:lang w:bidi="ar-SY"/>
+        </w:rPr>
+      </w:pPr>
+      <w:r>
+        <w:rPr>
+          <w:rFonts w:hint="cs"/>
           <w:b/>
           <w:bCs/>
           <w:sz w:val="28"/>
@@ -63,10 +71,10 @@
           <w:rtl/>
           <w:lang w:bidi="ar-SY"/>
         </w:rPr>
-      </w:pPr>
-      <w:r>
-        <w:rPr>
-          <w:rFonts w:hint="cs"/>
+        <w:t xml:space="preserve">حضرة السيد/ مدير البنك العربي </w:t>
+      </w:r>
+      <w:r>
+        <w:rPr>
           <w:b/>
           <w:bCs/>
           <w:sz w:val="28"/>
@@ -74,6 +82,44 @@
           <w:rtl/>
           <w:lang w:bidi="ar-SY"/>
         </w:rPr>
+        <w:t>–</w:t>
+      </w:r>
+      <w:r>
+        <w:rPr>
+          <w:rFonts w:hint="cs"/>
+          <w:b/>
+          <w:bCs/>
+          <w:sz w:val="28"/>
+          <w:szCs w:val="28"/>
+          <w:rtl/>
+          <w:lang w:bidi="ar-SY"/>
+        </w:rPr>
+        <w:t xml:space="preserve"> سورية المحترم</w:t>
+      </w:r>
+    </w:p>
+    <w:p>
+      <w:pPr>
+        <w:bidi/>
+        <w:jc w:val="center"/>
+        <w:rPr>
+          <w:b/>
+          <w:bCs/>
+          <w:sz w:val="28"/>
+          <w:szCs w:val="28"/>
+          <w:rtl/>
+          <w:lang w:bidi="ar-SY"/>
+        </w:rPr>
+      </w:pPr>
+      <w:r>
+        <w:rPr>
+          <w:rFonts w:hint="cs"/>
+          <w:b/>
+          <w:bCs/>
+          <w:sz w:val="28"/>
+          <w:szCs w:val="28"/>
+          <w:rtl/>
+          <w:lang w:bidi="ar-SY"/>
+        </w:rPr>
         <w:t>فرع حماه</w:t>
       </w:r>
     </w:p>
@@ -1066,7 +1112,6 @@
       <w:pPr>
         <w:bidi/>
         <w:rPr>
-          <w:rFonts w:hint="cs"/>
           <w:b/>
           <w:bCs/>
           <w:rtl/>
@@ -1288,7 +1333,36 @@
           <w:rtl/>
           <w:lang w:bidi="ar-SY"/>
         </w:rPr>
-        <w:t>حيث تم إيقاف توطين راتبه لدى البنك المعني بحسابه ليتم قبض راتبه بتاريخه نقداً</w:t>
+        <w:t xml:space="preserve">حيث </w:t>
+      </w:r>
+      <w:r>
+        <w:rPr>
+          <w:rFonts w:hint="cs"/>
+          <w:b/>
+          <w:bCs/>
+          <w:rtl/>
+          <w:lang w:bidi="ar-SY"/>
+        </w:rPr>
+        <w:t xml:space="preserve">سيتم فتح حساب شخصي </w:t>
+      </w:r>
+      <w:r>
+        <w:rPr>
+          <w:b/>
+          <w:bCs/>
+          <w:rtl/>
+          <w:lang w:bidi="ar-SY"/>
+        </w:rPr>
+        <w:t>–</w:t>
+      </w:r>
+      <w:r>
+        <w:rPr>
+          <w:rFonts w:hint="cs"/>
+          <w:b/>
+          <w:bCs/>
+          <w:rtl/>
+          <w:lang w:bidi="ar-SY"/>
+        </w:rPr>
+        <w:t xml:space="preserve"> توطين راتب باسمه لديكم لاحقاً ان رغب في ذلك</w:t>
       </w:r>
     </w:p>
     <w:p>
@@ -1298,10 +1372,17 @@
         <w:rPr>
           <w:b/>
           <w:bCs/>
-          <w:rtl/>
-          <w:lang w:bidi="ar-SY"/>
-        </w:rPr>
-      </w:pPr>
+          <w:lang w:bidi="ar-SY"/>
+        </w:rPr>
+      </w:pPr>
+      <w:r>
+        <w:rPr>
+          <w:b/>
+          <w:bCs/>
+          <w:lang w:bidi="ar-SY"/>
+        </w:rPr>
+        <w:t>{% else %}</w:t>
+      </w:r>
     </w:p>
     <w:p>
       <w:pPr>
@@ -1319,30 +1400,167 @@
           <w:rFonts w:hint="cs"/>
           <w:b/>
           <w:bCs/>
-          <w:rtl/>
-          <w:lang w:bidi="ar-SY"/>
-        </w:rPr>
-        <w:t xml:space="preserve">من حسابنا </w:t>
-      </w:r>
-      <w:r>
-        <w:rPr>
-          <w:rFonts w:hint="cs"/>
-          <w:b/>
-          <w:bCs/>
-          <w:rtl/>
-          <w:lang w:bidi="ar-SY"/>
-        </w:rPr>
-        <w:t>لديكم،</w:t>
-      </w:r>
-      <w:r>
-        <w:rPr>
-          <w:rFonts w:hint="cs"/>
-          <w:b/>
-          <w:bCs/>
-          <w:rtl/>
-          <w:lang w:bidi="ar-SY"/>
-        </w:rPr>
-        <w:t xml:space="preserve"> وفتح حساب شخصي </w:t>
+          <w:u w:val="single"/>
+          <w:rtl/>
+          <w:lang w:bidi="ar-SY"/>
+        </w:rPr>
+        <w:t>سبب إصدار أمر الدفع</w:t>
+      </w:r>
+      <w:r>
+        <w:rPr>
+          <w:rFonts w:hint="cs"/>
+          <w:b/>
+          <w:bCs/>
+          <w:rtl/>
+          <w:lang w:bidi="ar-SY"/>
+        </w:rPr>
+        <w:t xml:space="preserve">: </w:t>
+      </w:r>
+      <w:r>
+        <w:rPr>
+          <w:rFonts w:hint="cs"/>
+          <w:b/>
+          <w:bCs/>
+          <w:rtl/>
+          <w:lang w:bidi="ar-SY"/>
+        </w:rPr>
+        <w:t>موظف</w:t>
+      </w:r>
+      <w:r>
+        <w:rPr>
+          <w:rFonts w:hint="cs"/>
+          <w:b/>
+          <w:bCs/>
+          <w:rtl/>
+          <w:lang w:bidi="ar-SY"/>
+        </w:rPr>
+        <w:t>ة</w:t>
+      </w:r>
+      <w:r>
+        <w:rPr>
+          <w:rFonts w:hint="cs"/>
+          <w:b/>
+          <w:bCs/>
+          <w:rtl/>
+          <w:lang w:bidi="ar-SY"/>
+        </w:rPr>
+        <w:t xml:space="preserve"> لدينا </w:t>
+      </w:r>
+      <w:proofErr w:type="spellStart"/>
+      <w:r>
+        <w:rPr>
+          <w:rFonts w:hint="cs"/>
+          <w:b/>
+          <w:bCs/>
+          <w:rtl/>
+          <w:lang w:bidi="ar-SY"/>
+        </w:rPr>
+        <w:t>موطن</w:t>
+      </w:r>
+      <w:r>
+        <w:rPr>
+          <w:rFonts w:hint="cs"/>
+          <w:b/>
+          <w:bCs/>
+          <w:rtl/>
+          <w:lang w:bidi="ar-SY"/>
+        </w:rPr>
+        <w:t>ة</w:t>
+      </w:r>
+      <w:proofErr w:type="spellEnd"/>
+      <w:r>
+        <w:rPr>
+          <w:rFonts w:hint="cs"/>
+          <w:b/>
+          <w:bCs/>
+          <w:rtl/>
+          <w:lang w:bidi="ar-SY"/>
+        </w:rPr>
+        <w:t xml:space="preserve"> لراتبه</w:t>
+      </w:r>
+      <w:r>
+        <w:rPr>
+          <w:rFonts w:hint="cs"/>
+          <w:b/>
+          <w:bCs/>
+          <w:rtl/>
+          <w:lang w:bidi="ar-SY"/>
+        </w:rPr>
+        <w:t>ا</w:t>
+      </w:r>
+      <w:r>
+        <w:rPr>
+          <w:rFonts w:hint="cs"/>
+          <w:b/>
+          <w:bCs/>
+          <w:rtl/>
+          <w:lang w:bidi="ar-SY"/>
+        </w:rPr>
+        <w:t xml:space="preserve"> الشهري بحسابه</w:t>
+      </w:r>
+      <w:r>
+        <w:rPr>
+          <w:rFonts w:hint="cs"/>
+          <w:b/>
+          <w:bCs/>
+          <w:rtl/>
+          <w:lang w:bidi="ar-SY"/>
+        </w:rPr>
+        <w:t>ا</w:t>
+      </w:r>
+      <w:r>
+        <w:rPr>
+          <w:rFonts w:hint="cs"/>
+          <w:b/>
+          <w:bCs/>
+          <w:rtl/>
+          <w:lang w:bidi="ar-SY"/>
+        </w:rPr>
+        <w:t xml:space="preserve"> لدى البنوك المحلية الأخرى</w:t>
+      </w:r>
+    </w:p>
+    <w:p>
+      <w:pPr>
+        <w:bidi/>
+        <w:outlineLvl w:val="0"/>
+        <w:rPr>
+          <w:b/>
+          <w:bCs/>
+          <w:rtl/>
+          <w:lang w:bidi="ar-SY"/>
+        </w:rPr>
+      </w:pPr>
+    </w:p>
+    <w:p>
+      <w:pPr>
+        <w:bidi/>
+        <w:outlineLvl w:val="0"/>
+        <w:rPr>
+          <w:b/>
+          <w:bCs/>
+          <w:rtl/>
+          <w:lang w:bidi="ar-SY"/>
+        </w:rPr>
+      </w:pPr>
+      <w:r>
+        <w:rPr>
+          <w:rFonts w:hint="cs"/>
+          <w:b/>
+          <w:bCs/>
+          <w:rtl/>
+          <w:lang w:bidi="ar-SY"/>
+        </w:rPr>
+        <w:t xml:space="preserve">حيث </w:t>
+      </w:r>
+      <w:r>
+        <w:rPr>
+          <w:rFonts w:hint="cs"/>
+          <w:b/>
+          <w:bCs/>
+          <w:rtl/>
+          <w:lang w:bidi="ar-SY"/>
+        </w:rPr>
+        <w:t xml:space="preserve">سيتم فتح حساب شخصي </w:t>
       </w:r>
       <w:r>
         <w:rPr>
@@ -1361,7 +1579,7 @@
           <w:rtl/>
           <w:lang w:bidi="ar-SY"/>
         </w:rPr>
-        <w:t xml:space="preserve"> توطين راتب باسمه لديكم تزامناً</w:t>
+        <w:t xml:space="preserve"> توطين راتب باسمها لديكم لاحقاً ان رغبت في ذلك</w:t>
       </w:r>
     </w:p>
     <w:p>
@@ -1375,423 +1593,6 @@
           <w:lang w:bidi="ar-SY"/>
         </w:rPr>
       </w:pPr>
-    </w:p>
-    <w:p>
-      <w:pPr>
-        <w:bidi/>
-        <w:outlineLvl w:val="0"/>
-        <w:rPr>
-          <w:b/>
-          <w:bCs/>
-          <w:rtl/>
-          <w:lang w:bidi="ar-SY"/>
-        </w:rPr>
-      </w:pPr>
-      <w:r>
-        <w:rPr>
-          <w:rFonts w:hint="cs"/>
-          <w:b/>
-          <w:bCs/>
-          <w:rtl/>
-          <w:lang w:bidi="ar-SY"/>
-        </w:rPr>
-        <w:t>ليتم توطين راتبه بالشهر القادم بتحويله لحسابه لديكم</w:t>
-      </w:r>
-    </w:p>
-    <w:p>
-      <w:pPr>
-        <w:bidi/>
-        <w:outlineLvl w:val="0"/>
-        <w:rPr>
-          <w:b/>
-          <w:bCs/>
-          <w:lang w:bidi="ar-SY"/>
-        </w:rPr>
-      </w:pPr>
-      <w:r>
-        <w:rPr>
-          <w:b/>
-          <w:bCs/>
-          <w:lang w:bidi="ar-SY"/>
-        </w:rPr>
-        <w:t>{% else %}</w:t>
-      </w:r>
-    </w:p>
-    <w:p>
-      <w:pPr>
-        <w:bidi/>
-        <w:outlineLvl w:val="0"/>
-        <w:rPr>
-          <w:b/>
-          <w:bCs/>
-          <w:rtl/>
-          <w:lang w:bidi="ar-SY"/>
-        </w:rPr>
-      </w:pPr>
-      <w:r>
-        <w:rPr>
-          <w:rFonts w:hint="cs"/>
-          <w:b/>
-          <w:bCs/>
-          <w:u w:val="single"/>
-          <w:rtl/>
-          <w:lang w:bidi="ar-SY"/>
-        </w:rPr>
-        <w:t>سبب إصدار أمر الدفع</w:t>
-      </w:r>
-      <w:r>
-        <w:rPr>
-          <w:rFonts w:hint="cs"/>
-          <w:b/>
-          <w:bCs/>
-          <w:rtl/>
-          <w:lang w:bidi="ar-SY"/>
-        </w:rPr>
-        <w:t xml:space="preserve">: </w:t>
-      </w:r>
-      <w:r>
-        <w:rPr>
-          <w:rFonts w:hint="cs"/>
-          <w:b/>
-          <w:bCs/>
-          <w:rtl/>
-          <w:lang w:bidi="ar-SY"/>
-        </w:rPr>
-        <w:t>موظف</w:t>
-      </w:r>
-      <w:r>
-        <w:rPr>
-          <w:rFonts w:hint="cs"/>
-          <w:b/>
-          <w:bCs/>
-          <w:rtl/>
-          <w:lang w:bidi="ar-SY"/>
-        </w:rPr>
-        <w:t>ة</w:t>
-      </w:r>
-      <w:r>
-        <w:rPr>
-          <w:rFonts w:hint="cs"/>
-          <w:b/>
-          <w:bCs/>
-          <w:rtl/>
-          <w:lang w:bidi="ar-SY"/>
-        </w:rPr>
-        <w:t xml:space="preserve"> لدينا </w:t>
-      </w:r>
-      <w:proofErr w:type="spellStart"/>
-      <w:r>
-        <w:rPr>
-          <w:rFonts w:hint="cs"/>
-          <w:b/>
-          <w:bCs/>
-          <w:rtl/>
-          <w:lang w:bidi="ar-SY"/>
-        </w:rPr>
-        <w:t>موطن</w:t>
-      </w:r>
-      <w:r>
-        <w:rPr>
-          <w:rFonts w:hint="cs"/>
-          <w:b/>
-          <w:bCs/>
-          <w:rtl/>
-          <w:lang w:bidi="ar-SY"/>
-        </w:rPr>
-        <w:t>ة</w:t>
-      </w:r>
-      <w:proofErr w:type="spellEnd"/>
-      <w:r>
-        <w:rPr>
-          <w:rFonts w:hint="cs"/>
-          <w:b/>
-          <w:bCs/>
-          <w:rtl/>
-          <w:lang w:bidi="ar-SY"/>
-        </w:rPr>
-        <w:t xml:space="preserve"> لراتبه</w:t>
-      </w:r>
-      <w:r>
-        <w:rPr>
-          <w:rFonts w:hint="cs"/>
-          <w:b/>
-          <w:bCs/>
-          <w:rtl/>
-          <w:lang w:bidi="ar-SY"/>
-        </w:rPr>
-        <w:t>ا</w:t>
-      </w:r>
-      <w:r>
-        <w:rPr>
-          <w:rFonts w:hint="cs"/>
-          <w:b/>
-          <w:bCs/>
-          <w:rtl/>
-          <w:lang w:bidi="ar-SY"/>
-        </w:rPr>
-        <w:t xml:space="preserve"> الشهري بحسابه</w:t>
-      </w:r>
-      <w:r>
-        <w:rPr>
-          <w:rFonts w:hint="cs"/>
-          <w:b/>
-          <w:bCs/>
-          <w:rtl/>
-          <w:lang w:bidi="ar-SY"/>
-        </w:rPr>
-        <w:t>ا</w:t>
-      </w:r>
-      <w:r>
-        <w:rPr>
-          <w:rFonts w:hint="cs"/>
-          <w:b/>
-          <w:bCs/>
-          <w:rtl/>
-          <w:lang w:bidi="ar-SY"/>
-        </w:rPr>
-        <w:t xml:space="preserve"> لدى البنوك المحلية الأخرى</w:t>
-      </w:r>
-    </w:p>
-    <w:p>
-      <w:pPr>
-        <w:bidi/>
-        <w:outlineLvl w:val="0"/>
-        <w:rPr>
-          <w:b/>
-          <w:bCs/>
-          <w:rtl/>
-          <w:lang w:bidi="ar-SY"/>
-        </w:rPr>
-      </w:pPr>
-    </w:p>
-    <w:p>
-      <w:pPr>
-        <w:bidi/>
-        <w:outlineLvl w:val="0"/>
-        <w:rPr>
-          <w:b/>
-          <w:bCs/>
-          <w:rtl/>
-          <w:lang w:bidi="ar-SY"/>
-        </w:rPr>
-      </w:pPr>
-      <w:r>
-        <w:rPr>
-          <w:rFonts w:hint="cs"/>
-          <w:b/>
-          <w:bCs/>
-          <w:rtl/>
-          <w:lang w:bidi="ar-SY"/>
-        </w:rPr>
-        <w:t>حيث تم إيقاف توطين راتبه</w:t>
-      </w:r>
-      <w:r>
-        <w:rPr>
-          <w:rFonts w:hint="cs"/>
-          <w:b/>
-          <w:bCs/>
-          <w:rtl/>
-          <w:lang w:bidi="ar-SY"/>
-        </w:rPr>
-        <w:t>ا</w:t>
-      </w:r>
-      <w:r>
-        <w:rPr>
-          <w:rFonts w:hint="cs"/>
-          <w:b/>
-          <w:bCs/>
-          <w:rtl/>
-          <w:lang w:bidi="ar-SY"/>
-        </w:rPr>
-        <w:t xml:space="preserve"> لدى البنك المعني بحسابه</w:t>
-      </w:r>
-      <w:r>
-        <w:rPr>
-          <w:rFonts w:hint="cs"/>
-          <w:b/>
-          <w:bCs/>
-          <w:rtl/>
-          <w:lang w:bidi="ar-SY"/>
-        </w:rPr>
-        <w:t>ا</w:t>
-      </w:r>
-      <w:r>
-        <w:rPr>
-          <w:rFonts w:hint="cs"/>
-          <w:b/>
-          <w:bCs/>
-          <w:rtl/>
-          <w:lang w:bidi="ar-SY"/>
-        </w:rPr>
-        <w:t xml:space="preserve"> ليتم قبض راتبه</w:t>
-      </w:r>
-      <w:r>
-        <w:rPr>
-          <w:rFonts w:hint="cs"/>
-          <w:b/>
-          <w:bCs/>
-          <w:rtl/>
-          <w:lang w:bidi="ar-SY"/>
-        </w:rPr>
-        <w:t>ا</w:t>
-      </w:r>
-      <w:r>
-        <w:rPr>
-          <w:rFonts w:hint="cs"/>
-          <w:b/>
-          <w:bCs/>
-          <w:rtl/>
-          <w:lang w:bidi="ar-SY"/>
-        </w:rPr>
-        <w:t xml:space="preserve"> بتاريخه نقداً</w:t>
-      </w:r>
-    </w:p>
-    <w:p>
-      <w:pPr>
-        <w:bidi/>
-        <w:outlineLvl w:val="0"/>
-        <w:rPr>
-          <w:b/>
-          <w:bCs/>
-          <w:rtl/>
-          <w:lang w:bidi="ar-SY"/>
-        </w:rPr>
-      </w:pPr>
-    </w:p>
-    <w:p>
-      <w:pPr>
-        <w:bidi/>
-        <w:outlineLvl w:val="0"/>
-        <w:rPr>
-          <w:b/>
-          <w:bCs/>
-          <w:rtl/>
-          <w:lang w:bidi="ar-SY"/>
-        </w:rPr>
-      </w:pPr>
-      <w:r>
-        <w:rPr>
-          <w:rFonts w:hint="cs"/>
-          <w:b/>
-          <w:bCs/>
-          <w:rtl/>
-          <w:lang w:bidi="ar-SY"/>
-        </w:rPr>
-        <w:t xml:space="preserve">من حسابنا لديكم، وفتح حساب شخصي </w:t>
-      </w:r>
-      <w:r>
-        <w:rPr>
-          <w:b/>
-          <w:bCs/>
-          <w:rtl/>
-          <w:lang w:bidi="ar-SY"/>
-        </w:rPr>
-        <w:t>–</w:t>
-      </w:r>
-      <w:r>
-        <w:rPr>
-          <w:rFonts w:hint="cs"/>
-          <w:b/>
-          <w:bCs/>
-          <w:rtl/>
-          <w:lang w:bidi="ar-SY"/>
-        </w:rPr>
-        <w:t xml:space="preserve"> توطين راتب باسمه</w:t>
-      </w:r>
-      <w:r>
-        <w:rPr>
-          <w:rFonts w:hint="cs"/>
-          <w:b/>
-          <w:bCs/>
-          <w:rtl/>
-          <w:lang w:bidi="ar-SY"/>
-        </w:rPr>
-        <w:t>ا</w:t>
-      </w:r>
-      <w:r>
-        <w:rPr>
-          <w:rFonts w:hint="cs"/>
-          <w:b/>
-          <w:bCs/>
-          <w:rtl/>
-          <w:lang w:bidi="ar-SY"/>
-        </w:rPr>
-        <w:t xml:space="preserve"> لديكم تزامناً</w:t>
-      </w:r>
-    </w:p>
-    <w:p>
-      <w:pPr>
-        <w:bidi/>
-        <w:outlineLvl w:val="0"/>
-        <w:rPr>
-          <w:b/>
-          <w:bCs/>
-          <w:rtl/>
-          <w:lang w:bidi="ar-SY"/>
-        </w:rPr>
-      </w:pPr>
-    </w:p>
-    <w:p>
-      <w:pPr>
-        <w:bidi/>
-        <w:outlineLvl w:val="0"/>
-        <w:rPr>
-          <w:b/>
-          <w:bCs/>
-          <w:rtl/>
-          <w:lang w:bidi="ar-SY"/>
-        </w:rPr>
-      </w:pPr>
-      <w:r>
-        <w:rPr>
-          <w:rFonts w:hint="cs"/>
-          <w:b/>
-          <w:bCs/>
-          <w:rtl/>
-          <w:lang w:bidi="ar-SY"/>
-        </w:rPr>
-        <w:t>ليتم توطين راتبه</w:t>
-      </w:r>
-      <w:r>
-        <w:rPr>
-          <w:rFonts w:hint="cs"/>
-          <w:b/>
-          <w:bCs/>
-          <w:rtl/>
-          <w:lang w:bidi="ar-SY"/>
-        </w:rPr>
-        <w:t>ا</w:t>
-      </w:r>
-      <w:r>
-        <w:rPr>
-          <w:rFonts w:hint="cs"/>
-          <w:b/>
-          <w:bCs/>
-          <w:rtl/>
-          <w:lang w:bidi="ar-SY"/>
-        </w:rPr>
-        <w:t xml:space="preserve"> بالشهر القادم بتحويله لحسابه</w:t>
-      </w:r>
-      <w:r>
-        <w:rPr>
-          <w:rFonts w:hint="cs"/>
-          <w:b/>
-          <w:bCs/>
-          <w:rtl/>
-          <w:lang w:bidi="ar-SY"/>
-        </w:rPr>
-        <w:t>ا</w:t>
-      </w:r>
-      <w:r>
-        <w:rPr>
-          <w:rFonts w:hint="cs"/>
-          <w:b/>
-          <w:bCs/>
-          <w:rtl/>
-          <w:lang w:bidi="ar-SY"/>
-        </w:rPr>
-        <w:t xml:space="preserve"> لديكم</w:t>
-      </w:r>
     </w:p>
     <w:p>
       <w:pPr>
@@ -2203,24 +2004,6 @@
           <w:lang w:bidi="ar-SY"/>
         </w:rPr>
         <w:t xml:space="preserve"> </w:t>
-      </w:r>
-      <w:proofErr w:type="gramStart"/>
-      <w:r>
-        <w:rPr>
-          <w:b/>
-          <w:bCs/>
-          <w:lang w:bidi="ar-SY"/>
-        </w:rPr>
-        <w:t>{{ today</w:t>
-      </w:r>
-      <w:proofErr w:type="gramEnd"/>
-      <w:r>
-        <w:rPr>
-          <w:b/>
-          <w:bCs/>
-          <w:lang w:bidi="ar-SY"/>
-        </w:rPr>
-        <w:t xml:space="preserve"> }}</w:t>
       </w:r>
     </w:p>
     <w:sectPr>

</xml_diff>